<commit_message>
print Number Plate with Default printer
</commit_message>
<xml_diff>
--- a/NumberPlate.docx
+++ b/NumberPlate.docx
@@ -1,34 +1,57 @@
 
 <file path=word/document.xml><?xml version="1.0" encoding="utf-8"?>
-<w:document xmlns:m="http://schemas.openxmlformats.org/officeDocument/2006/math" xmlns:mc="http://schemas.openxmlformats.org/markup-compatibility/2006" xmlns:mo="http://schemas.microsoft.com/office/mac/office/2008/main" xmlns:mv="urn:schemas-microsoft-com:mac:vml" xmlns:o="urn:schemas-microsoft-com:office:office" xmlns:r="http://schemas.openxmlformats.org/officeDocument/2006/relationships" xmlns:v="urn:schemas-microsoft-com:vml" xmlns:w="http://schemas.openxmlformats.org/wordprocessingml/2006/main" xmlns:w10="urn:schemas-microsoft-com:office:word" xmlns:w14="http://schemas.microsoft.com/office/word/2010/wordml" xmlns:w15="http://schemas.microsoft.com/office/word/2012/wordml" xmlns:wne="http://schemas.microsoft.com/office/word/2006/wordml" xmlns:wp="http://schemas.openxmlformats.org/drawingml/2006/wordprocessingDrawing" xmlns:wp14="http://schemas.microsoft.com/office/word/2010/wordprocessingDrawing" xmlns:wpc="http://schemas.microsoft.com/office/word/2010/wordprocessingCanvas" xmlns:wpg="http://schemas.microsoft.com/office/word/2010/wordprocessingGroup" xmlns:wpi="http://schemas.microsoft.com/office/word/2010/wordprocessingInk" xmlns:wps="http://schemas.microsoft.com/office/word/2010/wordprocessingShape" mc:Ignorable="w14 w15 wp14">
+<w:document xmlns:cx="http://schemas.microsoft.com/office/drawing/2014/chartex" xmlns:m="http://schemas.openxmlformats.org/officeDocument/2006/math" xmlns:mc="http://schemas.openxmlformats.org/markup-compatibility/2006" xmlns:o="urn:schemas-microsoft-com:office:office" xmlns:r="http://schemas.openxmlformats.org/officeDocument/2006/relationships" xmlns:v="urn:schemas-microsoft-com:vml" xmlns:w="http://schemas.openxmlformats.org/wordprocessingml/2006/main" xmlns:w10="urn:schemas-microsoft-com:office:word" xmlns:w14="http://schemas.microsoft.com/office/word/2010/wordml" xmlns:w15="http://schemas.microsoft.com/office/word/2012/wordml" xmlns:w16se="http://schemas.microsoft.com/office/word/2015/wordml/symex" xmlns:wne="http://schemas.microsoft.com/office/word/2006/wordml" xmlns:wp="http://schemas.openxmlformats.org/drawingml/2006/wordprocessingDrawing" xmlns:wp14="http://schemas.microsoft.com/office/word/2010/wordprocessingDrawing" xmlns:wpc="http://schemas.microsoft.com/office/word/2010/wordprocessingCanvas" xmlns:wpg="http://schemas.microsoft.com/office/word/2010/wordprocessingGroup" xmlns:wpi="http://schemas.microsoft.com/office/word/2010/wordprocessingInk" xmlns:wps="http://schemas.microsoft.com/office/word/2010/wordprocessingShape" mc:Ignorable="w14 w15 w16se wp14">
   <w:body>
     <w:p>
       <w:pPr>
         <w:rPr>
-          <w:rFonts w:ascii="KaiTi" w:eastAsia="KaiTi" w:hAnsi="KaiTi"/>
-          <w:b/>
+          <w:sz w:val="28"/>
+        </w:rPr>
+      </w:pPr>
+      <w:r>
+        <w:t xml:space="preserve"> </w:t>
+      </w:r>
+      <w:r>
+        <w:rPr>
+          <w:rFonts w:ascii="標楷體" w:eastAsia="標楷體" w:hAnsi="標楷體" w:hint="eastAsia"/>
           <w:sz w:val="52"/>
         </w:rPr>
+        <w:t>行政執行署</w:t>
+      </w:r>
+    </w:p>
+    <w:p>
+      <w:pPr>
+        <w:rPr>
+          <w:rFonts w:ascii="標楷體" w:eastAsia="標楷體" w:hAnsi="標楷體"/>
+          <w:sz w:val="52"/>
+        </w:rPr>
       </w:pPr>
       <w:r>
         <w:rPr>
           <w:rFonts w:ascii="Futura Medium" w:cs="Futura Medium" w:eastAsia="Kaiti TC" w:hAnsi="Futura Medium"/>
-          <w:b/>
           <w:noProof/>
           <w:sz w:val="44"/>
         </w:rPr>
         <w:drawing>
-          <wp:anchor allowOverlap="1" behindDoc="1" distB="0" distL="114300" distR="114300" distT="0" layoutInCell="1" locked="0" relativeHeight="251659264" simplePos="0" wp14:anchorId="523DC65D" wp14:editId="26EFC783">
+          <wp:anchor allowOverlap="1" behindDoc="1" distB="0" distL="114300" distR="114300" distT="0" layoutInCell="1" locked="0" relativeHeight="251659264" simplePos="0" wp14:anchorId="523DC65D" wp14:editId="678E7EBD">
             <wp:simplePos x="0" y="0"/>
-            <wp:positionH relativeFrom="column">
-              <wp:posOffset>209514</wp:posOffset>
+            <wp:positionH relativeFrom="margin">
+              <wp:align>left</wp:align>
             </wp:positionH>
             <wp:positionV relativeFrom="paragraph">
-              <wp:posOffset>423274</wp:posOffset>
+              <wp:posOffset>7620</wp:posOffset>
             </wp:positionV>
-            <wp:extent cx="603895" cy="516391"/>
-            <wp:effectExtent b="0" l="0" r="5715" t="0"/>
-            <wp:wrapNone/>
+            <wp:extent cx="495300" cy="422910"/>
+            <wp:effectExtent b="0" l="0" r="0" t="0"/>
+            <wp:wrapTight wrapText="bothSides">
+              <wp:wrapPolygon edited="0">
+                <wp:start x="0" y="0"/>
+                <wp:lineTo x="0" y="20432"/>
+                <wp:lineTo x="20769" y="20432"/>
+                <wp:lineTo x="20769" y="0"/>
+                <wp:lineTo x="0" y="0"/>
+              </wp:wrapPolygon>
+            </wp:wrapTight>
             <wp:docPr id="1" name="圖片 1"/>
             <wp:cNvGraphicFramePr>
               <a:graphicFrameLocks xmlns:a="http://schemas.openxmlformats.org/drawingml/2006/main" noChangeAspect="1"/>
@@ -41,7 +64,7 @@
                     <pic:cNvPicPr/>
                   </pic:nvPicPr>
                   <pic:blipFill>
-                    <a:blip cstate="print" r:embed="rId5">
+                    <a:blip cstate="print" r:embed="rId7">
                       <a:extLst>
                         <a:ext uri="{28A0092B-C50C-407E-A947-70E740481C1C}">
                           <a14:useLocalDpi xmlns:a14="http://schemas.microsoft.com/office/drawing/2010/main" val="0"/>
@@ -55,7 +78,7 @@
                   <pic:spPr>
                     <a:xfrm>
                       <a:off x="0" y="0"/>
-                      <a:ext cx="603895" cy="516391"/>
+                      <a:ext cx="495300" cy="422910"/>
                     </a:xfrm>
                     <a:prstGeom prst="rect">
                       <a:avLst/>
@@ -75,104 +98,67 @@
       </w:r>
       <w:r>
         <w:rPr>
-          <w:rFonts w:ascii="KaiTi" w:eastAsia="KaiTi" w:hAnsi="KaiTi"/>
-          <w:b/>
+          <w:rFonts w:ascii="標楷體" w:eastAsia="標楷體" w:hAnsi="標楷體"/>
           <w:sz w:val="52"/>
         </w:rPr>
         <w:t xml:space="preserve"> </w:t>
       </w:r>
-      <w:r>
-        <w:rPr>
-          <w:rFonts w:ascii="KaiTi" w:eastAsia="KaiTi" w:hAnsi="KaiTi" w:hint="eastAsia"/>
-          <w:b/>
+      <w:bookmarkStart w:id="0" w:name="_GoBack"/>
+      <w:bookmarkEnd w:id="0"/>
+      <w:r>
+        <w:rPr>
+          <w:rFonts w:ascii="標楷體" w:eastAsia="標楷體" w:hAnsi="標楷體" w:hint="eastAsia"/>
           <w:sz w:val="52"/>
         </w:rPr>
-        <w:t>行政執行署</w:t>
+        <w:t>台南分署</w:t>
       </w:r>
     </w:p>
     <w:p>
       <w:pPr>
         <w:jc w:val="center"/>
         <w:rPr>
-          <w:rFonts w:ascii="KaiTi" w:eastAsia="KaiTi" w:hAnsi="KaiTi"/>
-          <w:b/>
-          <w:sz w:val="52"/>
+          <w:rFonts w:ascii="Futura Medium" w:cs="Futura Medium" w:eastAsia="Kaiti TC" w:hAnsi="Futura Medium"/>
+          <w:sz w:val="130"/>
+          <w:szCs w:val="130"/>
         </w:rPr>
       </w:pPr>
       <w:r>
         <w:rPr>
-          <w:rFonts w:ascii="KaiTi" w:eastAsia="KaiTi" w:hAnsi="KaiTi"/>
-          <w:b/>
-          <w:sz w:val="52"/>
-        </w:rPr>
-        <w:t xml:space="preserve">   </w:t>
-      </w:r>
-      <w:r>
-        <w:rPr>
-          <w:rFonts w:ascii="KaiTi" w:eastAsia="KaiTi" w:hAnsi="KaiTi" w:hint="eastAsia"/>
-          <w:b/>
-          <w:sz w:val="52"/>
-        </w:rPr>
-        <w:t xml:space="preserve"> </w:t>
-      </w:r>
-      <w:r>
-        <w:rPr>
-          <w:rFonts w:ascii="KaiTi" w:eastAsia="KaiTi" w:hAnsi="KaiTi" w:hint="eastAsia"/>
-          <w:b/>
-          <w:sz w:val="52"/>
-        </w:rPr>
-        <w:t>台南分署</w:t>
+          <w:rFonts w:ascii="Futura Medium" w:cs="Futura Medium" w:eastAsia="Kaiti TC" w:hAnsi="Futura Medium"/>
+          <w:sz w:val="130"/>
+          <w:szCs w:val="130"/>
+        </w:rPr>
+        <w:t>01</w:t>
       </w:r>
     </w:p>
     <w:p>
       <w:pPr>
         <w:jc w:val="center"/>
         <w:rPr>
-          <w:rFonts w:ascii="Futura Medium" w:cs="Futura Medium" w:eastAsia="Kaiti TC" w:hAnsi="Futura Medium"/>
-          <w:sz w:val="130"/>
-          <w:szCs w:val="130"/>
+          <w:rFonts w:ascii="標楷體" w:cs="Futura Medium" w:eastAsia="標楷體" w:hAnsi="標楷體"/>
+          <w:sz w:val="44"/>
+          <w:szCs w:val="44"/>
         </w:rPr>
       </w:pPr>
-      <w:bookmarkStart w:id="0" w:name="_GoBack"/>
-      <w:r>
-        <w:rPr>
-          <w:rFonts w:ascii="Futura Medium" w:cs="Futura Medium" w:eastAsia="Kaiti TC" w:hAnsi="Futura Medium"/>
-          <w:sz w:val="130"/>
-          <w:szCs w:val="130"/>
-        </w:rPr>
-        <w:t>02</w:t>
-      </w:r>
-    </w:p>
-    <w:bookmarkEnd w:id="0"/>
-    <w:p>
-      <w:pPr>
-        <w:spacing w:line="240" w:lineRule="atLeast"/>
-        <w:jc w:val="center"/>
-        <w:rPr>
-          <w:rFonts w:ascii="Futura Medium" w:cs="Futura Medium" w:eastAsia="Kaiti TC" w:hAnsi="Futura Medium"/>
+      <w:r>
+        <w:rPr>
+          <w:rFonts w:ascii="標楷體" w:cs="微軟正黑體" w:eastAsia="標楷體" w:hAnsi="標楷體" w:hint="eastAsia"/>
           <w:sz w:val="44"/>
           <w:szCs w:val="44"/>
         </w:rPr>
-      </w:pPr>
-      <w:r>
-        <w:rPr>
-          <w:rFonts w:ascii="Futura Medium" w:cs="Futura Medium" w:eastAsia="Kaiti TC" w:hAnsi="Futura Medium" w:hint="eastAsia"/>
+        <w:t>請至</w:t>
+      </w:r>
+      <w:r>
+        <w:rPr>
+          <w:rFonts w:ascii="標楷體" w:cs="Futura Medium" w:eastAsia="標楷體" w:hAnsi="標楷體"/>
           <w:sz w:val="44"/>
           <w:szCs w:val="44"/>
         </w:rPr>
-        <w:t>請至</w:t>
-      </w:r>
-      <w:r>
-        <w:rPr>
-          <w:rFonts w:ascii="Futura Medium" w:cs="Futura Medium" w:eastAsia="Kaiti TC" w:hAnsi="Futura Medium"/>
-          <w:sz w:val="44"/>
-          <w:szCs w:val="44"/>
-        </w:rPr>
         <w:t>2</w:t>
       </w:r>
       <w:r>
         <w:rPr>
-          <w:rFonts w:ascii="Futura Medium" w:cs="Futura Medium" w:eastAsia="Kaiti TC" w:hAnsi="Futura Medium" w:hint="eastAsia"/>
+          <w:rFonts w:ascii="標楷體" w:cs="微軟正黑體" w:eastAsia="標楷體" w:hAnsi="標楷體" w:hint="eastAsia"/>
           <w:sz w:val="44"/>
           <w:szCs w:val="44"/>
         </w:rPr>
@@ -181,17 +167,16 @@
     </w:p>
     <w:p>
       <w:pPr>
-        <w:spacing w:line="240" w:lineRule="atLeast"/>
         <w:jc w:val="center"/>
         <w:rPr>
-          <w:rFonts w:ascii="Futura Medium" w:cs="Futura Medium" w:eastAsia="Kaiti TC" w:hAnsi="Futura Medium"/>
+          <w:rFonts w:ascii="標楷體" w:cs="Futura Medium" w:eastAsia="標楷體" w:hAnsi="標楷體"/>
           <w:sz w:val="28"/>
           <w:szCs w:val="44"/>
         </w:rPr>
       </w:pPr>
       <w:r>
         <w:rPr>
-          <w:rFonts w:ascii="Futura Medium" w:cs="Futura Medium" w:eastAsia="Kaiti TC" w:hAnsi="Futura Medium"/>
+          <w:rFonts w:ascii="標楷體" w:cs="Futura Medium" w:eastAsia="標楷體" w:hAnsi="標楷體"/>
           <w:sz w:val="28"/>
           <w:szCs w:val="44"/>
         </w:rPr>
@@ -199,7 +184,7 @@
       </w:r>
       <w:r>
         <w:rPr>
-          <w:rFonts w:ascii="Futura Medium" w:cs="Futura Medium" w:eastAsia="Kaiti TC" w:hAnsi="Futura Medium" w:hint="eastAsia"/>
+          <w:rFonts w:ascii="標楷體" w:cs="微軟正黑體" w:eastAsia="標楷體" w:hAnsi="標楷體" w:hint="eastAsia"/>
           <w:sz w:val="28"/>
           <w:szCs w:val="44"/>
         </w:rPr>
@@ -207,15 +192,15 @@
       </w:r>
       <w:r>
         <w:rPr>
-          <w:rFonts w:ascii="Futura Medium" w:cs="Futura Medium" w:eastAsia="Kaiti TC" w:hAnsi="Futura Medium"/>
+          <w:rFonts w:ascii="標楷體" w:cs="Futura Medium" w:eastAsia="標楷體" w:hAnsi="標楷體"/>
           <w:sz w:val="28"/>
           <w:szCs w:val="44"/>
         </w:rPr>
-        <w:t>5</w:t>
-      </w:r>
-      <w:r>
-        <w:rPr>
-          <w:rFonts w:ascii="Futura Medium" w:cs="Futura Medium" w:eastAsia="Kaiti TC" w:hAnsi="Futura Medium" w:hint="eastAsia"/>
+        <w:t>8</w:t>
+      </w:r>
+      <w:r>
+        <w:rPr>
+          <w:rFonts w:ascii="標楷體" w:cs="微軟正黑體" w:eastAsia="標楷體" w:hAnsi="標楷體" w:hint="eastAsia"/>
           <w:sz w:val="28"/>
           <w:szCs w:val="44"/>
         </w:rPr>
@@ -223,15 +208,15 @@
       </w:r>
       <w:r>
         <w:rPr>
-          <w:rFonts w:ascii="Futura Medium" w:cs="Futura Medium" w:eastAsia="Kaiti TC" w:hAnsi="Futura Medium"/>
+          <w:rFonts w:ascii="標楷體" w:cs="Futura Medium" w:eastAsia="標楷體" w:hAnsi="標楷體"/>
           <w:sz w:val="28"/>
           <w:szCs w:val="44"/>
         </w:rPr>
-        <w:t>18</w:t>
-      </w:r>
-      <w:r>
-        <w:rPr>
-          <w:rFonts w:ascii="Futura Medium" w:cs="Futura Medium" w:eastAsia="Kaiti TC" w:hAnsi="Futura Medium" w:hint="eastAsia"/>
+        <w:t>24</w:t>
+      </w:r>
+      <w:r>
+        <w:rPr>
+          <w:rFonts w:ascii="標楷體" w:cs="微軟正黑體" w:eastAsia="標楷體" w:hAnsi="標楷體" w:hint="eastAsia"/>
           <w:sz w:val="28"/>
           <w:szCs w:val="44"/>
         </w:rPr>
@@ -239,15 +224,15 @@
       </w:r>
       <w:r>
         <w:rPr>
-          <w:rFonts w:ascii="Futura Medium" w:cs="Futura Medium" w:eastAsia="Kaiti TC" w:hAnsi="Futura Medium"/>
+          <w:rFonts w:ascii="標楷體" w:cs="Futura Medium" w:eastAsia="標楷體" w:hAnsi="標楷體"/>
           <w:sz w:val="28"/>
           <w:szCs w:val="44"/>
         </w:rPr>
-        <w:t>17:11:30</w:t>
-      </w:r>
-      <w:r>
-        <w:rPr>
-          <w:rFonts w:ascii="Futura Medium" w:cs="Futura Medium" w:eastAsia="Kaiti TC" w:hAnsi="Futura Medium"/>
+        <w:t>08:54:58</w:t>
+      </w:r>
+      <w:r>
+        <w:rPr>
+          <w:rFonts w:ascii="標楷體" w:cs="Futura Medium" w:eastAsia="標楷體" w:hAnsi="標楷體"/>
           <w:sz w:val="28"/>
           <w:szCs w:val="44"/>
         </w:rPr>
@@ -255,7 +240,7 @@
       </w:r>
       <w:r>
         <w:rPr>
-          <w:rFonts w:ascii="Futura Medium" w:cs="Futura Medium" w:eastAsia="Kaiti TC" w:hAnsi="Futura Medium"/>
+          <w:rFonts w:ascii="標楷體" w:cs="Futura Medium" w:eastAsia="標楷體" w:hAnsi="標楷體"/>
           <w:sz w:val="28"/>
           <w:szCs w:val="44"/>
         </w:rPr>
@@ -272,8 +257,46 @@
 </w:document>
 </file>
 
+<file path=word/endnotes.xml><?xml version="1.0" encoding="utf-8"?>
+<w:endnotes xmlns:wpc="http://schemas.microsoft.com/office/word/2010/wordprocessingCanvas" xmlns:cx="http://schemas.microsoft.com/office/drawing/2014/chartex" xmlns:mc="http://schemas.openxmlformats.org/markup-compatibility/2006" xmlns:o="urn:schemas-microsoft-com:office:office" xmlns:r="http://schemas.openxmlformats.org/officeDocument/2006/relationships" xmlns:m="http://schemas.openxmlformats.org/officeDocument/2006/math" xmlns:v="urn:schemas-microsoft-com:vml" xmlns:wp14="http://schemas.microsoft.com/office/word/2010/wordprocessingDrawing" xmlns:wp="http://schemas.openxmlformats.org/drawingml/2006/wordprocessingDrawing" xmlns:w10="urn:schemas-microsoft-com:office:word" xmlns:w="http://schemas.openxmlformats.org/wordprocessingml/2006/main" xmlns:w14="http://schemas.microsoft.com/office/word/2010/wordml" xmlns:w15="http://schemas.microsoft.com/office/word/2012/wordml" xmlns:w16se="http://schemas.microsoft.com/office/word/2015/wordml/symex" xmlns:wpg="http://schemas.microsoft.com/office/word/2010/wordprocessingGroup" xmlns:wpi="http://schemas.microsoft.com/office/word/2010/wordprocessingInk" xmlns:wne="http://schemas.microsoft.com/office/word/2006/wordml" xmlns:wps="http://schemas.microsoft.com/office/word/2010/wordprocessingShape" mc:Ignorable="w14 w15 w16se wp14">
+  <w:endnote w:type="separator" w:id="-1">
+    <w:p>
+      <w:r>
+        <w:separator/>
+      </w:r>
+    </w:p>
+  </w:endnote>
+  <w:endnote w:type="continuationSeparator" w:id="0">
+    <w:p>
+      <w:r>
+        <w:continuationSeparator/>
+      </w:r>
+    </w:p>
+  </w:endnote>
+</w:endnotes>
+</file>
+
+<file path=word/footnotes.xml><?xml version="1.0" encoding="utf-8"?>
+<w:footnotes xmlns:cx="http://schemas.microsoft.com/office/drawing/2014/chartex" xmlns:m="http://schemas.openxmlformats.org/officeDocument/2006/math" xmlns:mc="http://schemas.openxmlformats.org/markup-compatibility/2006" xmlns:o="urn:schemas-microsoft-com:office:office" xmlns:r="http://schemas.openxmlformats.org/officeDocument/2006/relationships" xmlns:v="urn:schemas-microsoft-com:vml" xmlns:w="http://schemas.openxmlformats.org/wordprocessingml/2006/main" xmlns:w10="urn:schemas-microsoft-com:office:word" xmlns:w14="http://schemas.microsoft.com/office/word/2010/wordml" xmlns:w15="http://schemas.microsoft.com/office/word/2012/wordml" xmlns:w16se="http://schemas.microsoft.com/office/word/2015/wordml/symex" xmlns:wne="http://schemas.microsoft.com/office/word/2006/wordml" xmlns:wp="http://schemas.openxmlformats.org/drawingml/2006/wordprocessingDrawing" xmlns:wp14="http://schemas.microsoft.com/office/word/2010/wordprocessingDrawing" xmlns:wpc="http://schemas.microsoft.com/office/word/2010/wordprocessingCanvas" xmlns:wpg="http://schemas.microsoft.com/office/word/2010/wordprocessingGroup" xmlns:wpi="http://schemas.microsoft.com/office/word/2010/wordprocessingInk" xmlns:wps="http://schemas.microsoft.com/office/word/2010/wordprocessingShape" mc:Ignorable="w14 w15 w16se wp14">
+  <w:footnote w:id="-1" w:type="separator">
+    <w:p>
+      <w:r>
+        <w:separator/>
+      </w:r>
+    </w:p>
+  </w:footnote>
+  <w:footnote w:id="0" w:type="continuationSeparator">
+    <w:p>
+      <w:r>
+        <w:continuationSeparator/>
+      </w:r>
+    </w:p>
+  </w:footnote>
+</w:footnotes>
+</file>
+
 <file path=word/styles.xml><?xml version="1.0" encoding="utf-8"?>
-<w:styles xmlns:mc="http://schemas.openxmlformats.org/markup-compatibility/2006" xmlns:r="http://schemas.openxmlformats.org/officeDocument/2006/relationships" xmlns:w="http://schemas.openxmlformats.org/wordprocessingml/2006/main" xmlns:w14="http://schemas.microsoft.com/office/word/2010/wordml" xmlns:w15="http://schemas.microsoft.com/office/word/2012/wordml" mc:Ignorable="w14 w15">
+<w:styles xmlns:mc="http://schemas.openxmlformats.org/markup-compatibility/2006" xmlns:r="http://schemas.openxmlformats.org/officeDocument/2006/relationships" xmlns:w="http://schemas.openxmlformats.org/wordprocessingml/2006/main" xmlns:w14="http://schemas.microsoft.com/office/word/2010/wordml" xmlns:w15="http://schemas.microsoft.com/office/word/2012/wordml" xmlns:w16se="http://schemas.microsoft.com/office/word/2015/wordml/symex" mc:Ignorable="w14 w15 w16se">
   <w:docDefaults>
     <w:rPrDefault>
       <w:rPr>
@@ -286,7 +309,7 @@
     </w:rPrDefault>
     <w:pPrDefault/>
   </w:docDefaults>
-  <w:latentStyles w:count="382" w:defLockedState="0" w:defQFormat="0" w:defSemiHidden="0" w:defUIPriority="99" w:defUnhideWhenUsed="0">
+  <w:latentStyles w:count="371" w:defLockedState="0" w:defQFormat="0" w:defSemiHidden="0" w:defUIPriority="99" w:defUnhideWhenUsed="0">
     <w:lsdException w:name="Normal" w:qFormat="1" w:uiPriority="0"/>
     <w:lsdException w:name="heading 1" w:qFormat="1" w:uiPriority="9"/>
     <w:lsdException w:name="heading 2" w:qFormat="1" w:semiHidden="1" w:uiPriority="9" w:unhideWhenUsed="1"/>
@@ -443,15 +466,6 @@
     <w:lsdException w:name="Balloon Text" w:semiHidden="1" w:unhideWhenUsed="1"/>
     <w:lsdException w:name="Table Grid" w:uiPriority="39"/>
     <w:lsdException w:name="Table Theme" w:semiHidden="1" w:unhideWhenUsed="1"/>
-    <w:lsdException w:name="Note Level 1" w:semiHidden="1" w:unhideWhenUsed="1"/>
-    <w:lsdException w:name="Note Level 2" w:semiHidden="1" w:unhideWhenUsed="1"/>
-    <w:lsdException w:name="Note Level 3" w:semiHidden="1" w:unhideWhenUsed="1"/>
-    <w:lsdException w:name="Note Level 4" w:semiHidden="1" w:unhideWhenUsed="1"/>
-    <w:lsdException w:name="Note Level 5" w:semiHidden="1" w:unhideWhenUsed="1"/>
-    <w:lsdException w:name="Note Level 6" w:semiHidden="1" w:unhideWhenUsed="1"/>
-    <w:lsdException w:name="Note Level 7" w:semiHidden="1" w:unhideWhenUsed="1"/>
-    <w:lsdException w:name="Note Level 8" w:semiHidden="1" w:unhideWhenUsed="1"/>
-    <w:lsdException w:name="Note Level 9" w:semiHidden="1" w:unhideWhenUsed="1"/>
     <w:lsdException w:name="Placeholder Text" w:semiHidden="1"/>
     <w:lsdException w:name="No Spacing" w:qFormat="1" w:uiPriority="1"/>
     <w:lsdException w:name="Light Shading" w:uiPriority="60"/>
@@ -667,8 +681,6 @@
     <w:lsdException w:name="List Table 5 Dark Accent 6" w:uiPriority="50"/>
     <w:lsdException w:name="List Table 6 Colorful Accent 6" w:uiPriority="51"/>
     <w:lsdException w:name="List Table 7 Colorful Accent 6" w:uiPriority="52"/>
-    <w:lsdException w:name="Mention" w:semiHidden="1" w:unhideWhenUsed="1"/>
-    <w:lsdException w:name="Smart Hyperlink" w:semiHidden="1" w:unhideWhenUsed="1"/>
   </w:latentStyles>
   <w:style w:default="1" w:styleId="a" w:type="paragraph">
     <w:name w:val="Normal"/>
@@ -703,6 +715,66 @@
     <w:uiPriority w:val="99"/>
     <w:semiHidden/>
     <w:unhideWhenUsed/>
+  </w:style>
+  <w:style w:styleId="a3" w:type="paragraph">
+    <w:name w:val="header"/>
+    <w:basedOn w:val="a"/>
+    <w:link w:val="a4"/>
+    <w:uiPriority w:val="99"/>
+    <w:unhideWhenUsed/>
+    <w:rsid w:val="00555E71"/>
+    <w:pPr>
+      <w:tabs>
+        <w:tab w:pos="4153" w:val="center"/>
+        <w:tab w:pos="8306" w:val="right"/>
+      </w:tabs>
+      <w:snapToGrid w:val="0"/>
+    </w:pPr>
+    <w:rPr>
+      <w:sz w:val="20"/>
+      <w:szCs w:val="20"/>
+    </w:rPr>
+  </w:style>
+  <w:style w:customStyle="1" w:styleId="a4" w:type="character">
+    <w:name w:val="頁首 字元"/>
+    <w:basedOn w:val="a0"/>
+    <w:link w:val="a3"/>
+    <w:uiPriority w:val="99"/>
+    <w:rsid w:val="00555E71"/>
+    <w:rPr>
+      <w:sz w:val="20"/>
+      <w:szCs w:val="20"/>
+    </w:rPr>
+  </w:style>
+  <w:style w:styleId="a5" w:type="paragraph">
+    <w:name w:val="footer"/>
+    <w:basedOn w:val="a"/>
+    <w:link w:val="a6"/>
+    <w:uiPriority w:val="99"/>
+    <w:unhideWhenUsed/>
+    <w:rsid w:val="00555E71"/>
+    <w:pPr>
+      <w:tabs>
+        <w:tab w:pos="4153" w:val="center"/>
+        <w:tab w:pos="8306" w:val="right"/>
+      </w:tabs>
+      <w:snapToGrid w:val="0"/>
+    </w:pPr>
+    <w:rPr>
+      <w:sz w:val="20"/>
+      <w:szCs w:val="20"/>
+    </w:rPr>
+  </w:style>
+  <w:style w:customStyle="1" w:styleId="a6" w:type="character">
+    <w:name w:val="頁尾 字元"/>
+    <w:basedOn w:val="a0"/>
+    <w:link w:val="a5"/>
+    <w:uiPriority w:val="99"/>
+    <w:rsid w:val="00555E71"/>
+    <w:rPr>
+      <w:sz w:val="20"/>
+      <w:szCs w:val="20"/>
+    </w:rPr>
   </w:style>
 </w:styles>
 </file>
@@ -973,7 +1045,7 @@
 </file>
 
 <file path=customXml/itemProps1.xml><?xml version="1.0" encoding="utf-8"?>
-<ds:datastoreItem xmlns:ds="http://schemas.openxmlformats.org/officeDocument/2006/customXml" ds:itemID="{6FFCE899-01DD-B14A-A07F-39A2893CC434}">
+<ds:datastoreItem xmlns:ds="http://schemas.openxmlformats.org/officeDocument/2006/customXml" ds:itemID="{C8701F42-5FD5-4142-B974-212EB63CEB72}">
   <ds:schemaRefs>
     <ds:schemaRef ds:uri="http://schemas.openxmlformats.org/officeDocument/2006/bibliography"/>
   </ds:schemaRefs>

</xml_diff>

<commit_message>
Edit form of Number Plate
</commit_message>
<xml_diff>
--- a/NumberPlate.docx
+++ b/NumberPlate.docx
@@ -5,112 +5,18 @@
     <w:p>
       <w:pPr>
         <w:rPr>
-          <w:sz w:val="28"/>
+          <w:rFonts w:ascii="標楷體" w:eastAsia="標楷體" w:hAnsi="標楷體"/>
+          <w:b/>
+          <w:sz w:val="44"/>
         </w:rPr>
       </w:pPr>
       <w:r>
-        <w:t xml:space="preserve"> </w:t>
-      </w:r>
-      <w:r>
         <w:rPr>
           <w:rFonts w:ascii="標楷體" w:eastAsia="標楷體" w:hAnsi="標楷體" w:hint="eastAsia"/>
-          <w:sz w:val="52"/>
-        </w:rPr>
-        <w:t>行政執行署</w:t>
-      </w:r>
-    </w:p>
-    <w:p>
-      <w:pPr>
-        <w:rPr>
-          <w:rFonts w:ascii="標楷體" w:eastAsia="標楷體" w:hAnsi="標楷體"/>
-          <w:sz w:val="52"/>
-        </w:rPr>
-      </w:pPr>
-      <w:r>
-        <w:rPr>
-          <w:rFonts w:ascii="Futura Medium" w:cs="Futura Medium" w:eastAsia="Kaiti TC" w:hAnsi="Futura Medium"/>
-          <w:noProof/>
+          <w:b/>
           <w:sz w:val="44"/>
         </w:rPr>
-        <w:drawing>
-          <wp:anchor allowOverlap="1" behindDoc="1" distB="0" distL="114300" distR="114300" distT="0" layoutInCell="1" locked="0" relativeHeight="251659264" simplePos="0" wp14:anchorId="523DC65D" wp14:editId="678E7EBD">
-            <wp:simplePos x="0" y="0"/>
-            <wp:positionH relativeFrom="margin">
-              <wp:align>left</wp:align>
-            </wp:positionH>
-            <wp:positionV relativeFrom="paragraph">
-              <wp:posOffset>7620</wp:posOffset>
-            </wp:positionV>
-            <wp:extent cx="495300" cy="422910"/>
-            <wp:effectExtent b="0" l="0" r="0" t="0"/>
-            <wp:wrapTight wrapText="bothSides">
-              <wp:wrapPolygon edited="0">
-                <wp:start x="0" y="0"/>
-                <wp:lineTo x="0" y="20432"/>
-                <wp:lineTo x="20769" y="20432"/>
-                <wp:lineTo x="20769" y="0"/>
-                <wp:lineTo x="0" y="0"/>
-              </wp:wrapPolygon>
-            </wp:wrapTight>
-            <wp:docPr id="1" name="圖片 1"/>
-            <wp:cNvGraphicFramePr>
-              <a:graphicFrameLocks xmlns:a="http://schemas.openxmlformats.org/drawingml/2006/main" noChangeAspect="1"/>
-            </wp:cNvGraphicFramePr>
-            <a:graphic xmlns:a="http://schemas.openxmlformats.org/drawingml/2006/main">
-              <a:graphicData uri="http://schemas.openxmlformats.org/drawingml/2006/picture">
-                <pic:pic xmlns:pic="http://schemas.openxmlformats.org/drawingml/2006/picture">
-                  <pic:nvPicPr>
-                    <pic:cNvPr id="1" name="法務部moj_logo(非向量).tif"/>
-                    <pic:cNvPicPr/>
-                  </pic:nvPicPr>
-                  <pic:blipFill>
-                    <a:blip cstate="print" r:embed="rId7">
-                      <a:extLst>
-                        <a:ext uri="{28A0092B-C50C-407E-A947-70E740481C1C}">
-                          <a14:useLocalDpi xmlns:a14="http://schemas.microsoft.com/office/drawing/2010/main" val="0"/>
-                        </a:ext>
-                      </a:extLst>
-                    </a:blip>
-                    <a:stretch>
-                      <a:fillRect/>
-                    </a:stretch>
-                  </pic:blipFill>
-                  <pic:spPr>
-                    <a:xfrm>
-                      <a:off x="0" y="0"/>
-                      <a:ext cx="495300" cy="422910"/>
-                    </a:xfrm>
-                    <a:prstGeom prst="rect">
-                      <a:avLst/>
-                    </a:prstGeom>
-                  </pic:spPr>
-                </pic:pic>
-              </a:graphicData>
-            </a:graphic>
-            <wp14:sizeRelH relativeFrom="margin">
-              <wp14:pctWidth>0</wp14:pctWidth>
-            </wp14:sizeRelH>
-            <wp14:sizeRelV relativeFrom="margin">
-              <wp14:pctHeight>0</wp14:pctHeight>
-            </wp14:sizeRelV>
-          </wp:anchor>
-        </w:drawing>
-      </w:r>
-      <w:r>
-        <w:rPr>
-          <w:rFonts w:ascii="標楷體" w:eastAsia="標楷體" w:hAnsi="標楷體"/>
-          <w:sz w:val="52"/>
-        </w:rPr>
-        <w:t xml:space="preserve"> </w:t>
-      </w:r>
-      <w:bookmarkStart w:id="0" w:name="_GoBack"/>
-      <w:bookmarkEnd w:id="0"/>
-      <w:r>
-        <w:rPr>
-          <w:rFonts w:ascii="標楷體" w:eastAsia="標楷體" w:hAnsi="標楷體" w:hint="eastAsia"/>
-          <w:sz w:val="52"/>
-        </w:rPr>
-        <w:t>台南分署</w:t>
+        <w:t>行政執行署台南分署</w:t>
       </w:r>
     </w:p>
     <w:p>
@@ -118,51 +24,51 @@
         <w:jc w:val="center"/>
         <w:rPr>
           <w:rFonts w:ascii="Futura Medium" w:cs="Futura Medium" w:eastAsia="Kaiti TC" w:hAnsi="Futura Medium"/>
-          <w:sz w:val="130"/>
-          <w:szCs w:val="130"/>
+          <w:sz w:val="144"/>
+          <w:szCs w:val="120"/>
         </w:rPr>
       </w:pPr>
+      <w:bookmarkStart w:id="0" w:name="_GoBack"/>
       <w:r>
         <w:rPr>
           <w:rFonts w:ascii="Futura Medium" w:cs="Futura Medium" w:eastAsia="Kaiti TC" w:hAnsi="Futura Medium"/>
-          <w:sz w:val="130"/>
-          <w:szCs w:val="130"/>
+          <w:sz w:val="144"/>
+          <w:szCs w:val="120"/>
         </w:rPr>
         <w:t>01</w:t>
+      </w:r>
+    </w:p>
+    <w:bookmarkEnd w:id="0"/>
+    <w:p>
+      <w:pPr>
+        <w:jc w:val="center"/>
+        <w:rPr>
+          <w:rFonts w:ascii="標楷體" w:eastAsia="標楷體" w:hAnsi="標楷體"/>
+          <w:sz w:val="36"/>
+        </w:rPr>
+      </w:pPr>
+      <w:r>
+        <w:rPr>
+          <w:rFonts w:ascii="標楷體" w:eastAsia="標楷體" w:hAnsi="標楷體" w:hint="eastAsia"/>
+          <w:sz w:val="36"/>
+        </w:rPr>
+        <w:t>請至1號交通局櫃檯</w:t>
       </w:r>
     </w:p>
     <w:p>
       <w:pPr>
         <w:jc w:val="center"/>
         <w:rPr>
-          <w:rFonts w:ascii="標楷體" w:cs="Futura Medium" w:eastAsia="標楷體" w:hAnsi="標楷體"/>
-          <w:sz w:val="44"/>
-          <w:szCs w:val="44"/>
+          <w:rFonts w:ascii="標楷體" w:eastAsia="標楷體" w:hAnsi="標楷體"/>
+          <w:sz w:val="28"/>
         </w:rPr>
       </w:pPr>
       <w:r>
         <w:rPr>
-          <w:rFonts w:ascii="標楷體" w:cs="微軟正黑體" w:eastAsia="標楷體" w:hAnsi="標楷體" w:hint="eastAsia"/>
-          <w:sz w:val="44"/>
-          <w:szCs w:val="44"/>
-        </w:rPr>
-        <w:t>請至</w:t>
-      </w:r>
-      <w:r>
-        <w:rPr>
-          <w:rFonts w:ascii="標楷體" w:cs="Futura Medium" w:eastAsia="標楷體" w:hAnsi="標楷體"/>
-          <w:sz w:val="44"/>
-          <w:szCs w:val="44"/>
-        </w:rPr>
-        <w:t>2</w:t>
-      </w:r>
-      <w:r>
-        <w:rPr>
-          <w:rFonts w:ascii="標楷體" w:cs="微軟正黑體" w:eastAsia="標楷體" w:hAnsi="標楷體" w:hint="eastAsia"/>
-          <w:sz w:val="44"/>
-          <w:szCs w:val="44"/>
-        </w:rPr>
-        <w:t>號櫃檯</w:t>
+          <w:rFonts w:ascii="標楷體" w:eastAsia="標楷體" w:hAnsi="標楷體" w:hint="eastAsia"/>
+          <w:sz w:val="28"/>
+        </w:rPr>
+        <w:t>如過號請重新取票</w:t>
       </w:r>
     </w:p>
     <w:p>
@@ -212,7 +118,7 @@
           <w:sz w:val="28"/>
           <w:szCs w:val="44"/>
         </w:rPr>
-        <w:t>24</w:t>
+        <w:t>25</w:t>
       </w:r>
       <w:r>
         <w:rPr>
@@ -228,30 +134,14 @@
           <w:sz w:val="28"/>
           <w:szCs w:val="44"/>
         </w:rPr>
-        <w:t>08:54:58</w:t>
-      </w:r>
-      <w:r>
-        <w:rPr>
-          <w:rFonts w:ascii="標楷體" w:cs="Futura Medium" w:eastAsia="標楷體" w:hAnsi="標楷體"/>
-          <w:sz w:val="28"/>
-          <w:szCs w:val="44"/>
-        </w:rPr>
-        <w:t/>
-      </w:r>
-      <w:r>
-        <w:rPr>
-          <w:rFonts w:ascii="標楷體" w:cs="Futura Medium" w:eastAsia="標楷體" w:hAnsi="標楷體"/>
-          <w:sz w:val="28"/>
-          <w:szCs w:val="44"/>
-        </w:rPr>
-        <w:t/>
+        <w:t>15:16:29</w:t>
       </w:r>
     </w:p>
     <w:sectPr>
-      <w:pgSz w:h="5659" w:w="4519"/>
+      <w:pgSz w:code="119" w:h="5670" w:w="4536"/>
       <w:pgMar w:bottom="284" w:footer="992" w:gutter="0" w:header="851" w:left="284" w:right="284" w:top="284"/>
       <w:cols w:space="425"/>
-      <w:docGrid w:linePitch="347" w:type="lines"/>
+      <w:docGrid w:linePitch="360" w:type="lines"/>
     </w:sectPr>
   </w:body>
 </w:document>
@@ -303,7 +193,7 @@
         <w:rFonts w:asciiTheme="minorHAnsi" w:cstheme="minorBidi" w:eastAsiaTheme="minorEastAsia" w:hAnsiTheme="minorHAnsi"/>
         <w:kern w:val="2"/>
         <w:sz w:val="24"/>
-        <w:szCs w:val="24"/>
+        <w:szCs w:val="22"/>
         <w:lang w:bidi="ar-SA" w:eastAsia="zh-TW" w:val="en-US"/>
       </w:rPr>
     </w:rPrDefault>
@@ -722,7 +612,7 @@
     <w:link w:val="a4"/>
     <w:uiPriority w:val="99"/>
     <w:unhideWhenUsed/>
-    <w:rsid w:val="00555E71"/>
+    <w:rsid w:val="00D03323"/>
     <w:pPr>
       <w:tabs>
         <w:tab w:pos="4153" w:val="center"/>
@@ -740,7 +630,7 @@
     <w:basedOn w:val="a0"/>
     <w:link w:val="a3"/>
     <w:uiPriority w:val="99"/>
-    <w:rsid w:val="00555E71"/>
+    <w:rsid w:val="00D03323"/>
     <w:rPr>
       <w:sz w:val="20"/>
       <w:szCs w:val="20"/>
@@ -752,7 +642,7 @@
     <w:link w:val="a6"/>
     <w:uiPriority w:val="99"/>
     <w:unhideWhenUsed/>
-    <w:rsid w:val="00555E71"/>
+    <w:rsid w:val="00D03323"/>
     <w:pPr>
       <w:tabs>
         <w:tab w:pos="4153" w:val="center"/>
@@ -770,7 +660,7 @@
     <w:basedOn w:val="a0"/>
     <w:link w:val="a5"/>
     <w:uiPriority w:val="99"/>
-    <w:rsid w:val="00555E71"/>
+    <w:rsid w:val="00D03323"/>
     <w:rPr>
       <w:sz w:val="20"/>
       <w:szCs w:val="20"/>
@@ -796,7 +686,7 @@
         <a:srgbClr val="E7E6E6"/>
       </a:lt2>
       <a:accent1>
-        <a:srgbClr val="4472C4"/>
+        <a:srgbClr val="5B9BD5"/>
       </a:accent1>
       <a:accent2>
         <a:srgbClr val="ED7D31"/>
@@ -808,7 +698,7 @@
         <a:srgbClr val="FFC000"/>
       </a:accent4>
       <a:accent5>
-        <a:srgbClr val="5B9BD5"/>
+        <a:srgbClr val="4472C4"/>
       </a:accent5>
       <a:accent6>
         <a:srgbClr val="70AD47"/>
@@ -825,9 +715,9 @@
         <a:latin typeface="Calibri Light" panose="020F0302020204030204"/>
         <a:ea typeface=""/>
         <a:cs typeface=""/>
-        <a:font script="Jpan" typeface="ＭＳ ゴシック"/>
+        <a:font script="Jpan" typeface="游ゴシック Light"/>
         <a:font script="Hang" typeface="맑은 고딕"/>
-        <a:font script="Hans" typeface="宋体"/>
+        <a:font script="Hans" typeface="等线 Light"/>
         <a:font script="Hant" typeface="新細明體"/>
         <a:font script="Arab" typeface="Times New Roman"/>
         <a:font script="Hebr" typeface="Times New Roman"/>
@@ -860,9 +750,9 @@
         <a:latin typeface="Calibri" panose="020F0502020204030204"/>
         <a:ea typeface=""/>
         <a:cs typeface=""/>
-        <a:font script="Jpan" typeface="ＭＳ 明朝"/>
+        <a:font script="Jpan" typeface="游明朝"/>
         <a:font script="Hang" typeface="맑은 고딕"/>
-        <a:font script="Hans" typeface="宋体"/>
+        <a:font script="Hans" typeface="等线"/>
         <a:font script="Hant" typeface="新細明體"/>
         <a:font script="Arab" typeface="Arial"/>
         <a:font script="Hebr" typeface="Arial"/>
@@ -1038,16 +928,4 @@
     </a:ext>
   </a:extLst>
 </a:theme>
-</file>
-
-<file path=customXml/item1.xml><?xml version="1.0" encoding="utf-8"?>
-<b:Sources xmlns:b="http://schemas.openxmlformats.org/officeDocument/2006/bibliography" xmlns="http://schemas.openxmlformats.org/officeDocument/2006/bibliography" SelectedStyle="/APASixthEditionOfficeOnline.xsl" StyleName="APA"/>
-</file>
-
-<file path=customXml/itemProps1.xml><?xml version="1.0" encoding="utf-8"?>
-<ds:datastoreItem xmlns:ds="http://schemas.openxmlformats.org/officeDocument/2006/customXml" ds:itemID="{C8701F42-5FD5-4142-B974-212EB63CEB72}">
-  <ds:schemaRefs>
-    <ds:schemaRef ds:uri="http://schemas.openxmlformats.org/officeDocument/2006/bibliography"/>
-  </ds:schemaRefs>
-</ds:datastoreItem>
 </file>
</xml_diff>

<commit_message>
connect to DB:sqlite by JDBC now, when it restart , data will be reloaded
</commit_message>
<xml_diff>
--- a/NumberPlate.docx
+++ b/NumberPlate.docx
@@ -1,6 +1,6 @@
 
 <file path=word/document.xml><?xml version="1.0" encoding="utf-8"?>
-<w:document xmlns:cx="http://schemas.microsoft.com/office/drawing/2014/chartex" xmlns:m="http://schemas.openxmlformats.org/officeDocument/2006/math" xmlns:mc="http://schemas.openxmlformats.org/markup-compatibility/2006" xmlns:o="urn:schemas-microsoft-com:office:office" xmlns:r="http://schemas.openxmlformats.org/officeDocument/2006/relationships" xmlns:v="urn:schemas-microsoft-com:vml" xmlns:w="http://schemas.openxmlformats.org/wordprocessingml/2006/main" xmlns:w10="urn:schemas-microsoft-com:office:word" xmlns:w14="http://schemas.microsoft.com/office/word/2010/wordml" xmlns:w15="http://schemas.microsoft.com/office/word/2012/wordml" xmlns:w16se="http://schemas.microsoft.com/office/word/2015/wordml/symex" xmlns:wne="http://schemas.microsoft.com/office/word/2006/wordml" xmlns:wp="http://schemas.openxmlformats.org/drawingml/2006/wordprocessingDrawing" xmlns:wp14="http://schemas.microsoft.com/office/word/2010/wordprocessingDrawing" xmlns:wpc="http://schemas.microsoft.com/office/word/2010/wordprocessingCanvas" xmlns:wpg="http://schemas.microsoft.com/office/word/2010/wordprocessingGroup" xmlns:wpi="http://schemas.microsoft.com/office/word/2010/wordprocessingInk" xmlns:wps="http://schemas.microsoft.com/office/word/2010/wordprocessingShape" mc:Ignorable="w14 w15 w16se wp14">
+<w:document xmlns:m="http://schemas.openxmlformats.org/officeDocument/2006/math" xmlns:mc="http://schemas.openxmlformats.org/markup-compatibility/2006" xmlns:mo="http://schemas.microsoft.com/office/mac/office/2008/main" xmlns:mv="urn:schemas-microsoft-com:mac:vml" xmlns:o="urn:schemas-microsoft-com:office:office" xmlns:r="http://schemas.openxmlformats.org/officeDocument/2006/relationships" xmlns:v="urn:schemas-microsoft-com:vml" xmlns:w="http://schemas.openxmlformats.org/wordprocessingml/2006/main" xmlns:w10="urn:schemas-microsoft-com:office:word" xmlns:w14="http://schemas.microsoft.com/office/word/2010/wordml" xmlns:w15="http://schemas.microsoft.com/office/word/2012/wordml" xmlns:wne="http://schemas.microsoft.com/office/word/2006/wordml" xmlns:wp="http://schemas.openxmlformats.org/drawingml/2006/wordprocessingDrawing" xmlns:wp14="http://schemas.microsoft.com/office/word/2010/wordprocessingDrawing" xmlns:wpc="http://schemas.microsoft.com/office/word/2010/wordprocessingCanvas" xmlns:wpg="http://schemas.microsoft.com/office/word/2010/wordprocessingGroup" xmlns:wpi="http://schemas.microsoft.com/office/word/2010/wordprocessingInk" xmlns:wps="http://schemas.microsoft.com/office/word/2010/wordprocessingShape" mc:Ignorable="w14 w15 wp14">
   <w:body>
     <w:p>
       <w:pPr>
@@ -16,7 +16,17 @@
           <w:b/>
           <w:sz w:val="44"/>
         </w:rPr>
-        <w:t>行政執行署台南分署</w:t>
+        <w:t>行政執行署臺</w:t>
+      </w:r>
+      <w:bookmarkStart w:id="0" w:name="_GoBack"/>
+      <w:bookmarkEnd w:id="0"/>
+      <w:r>
+        <w:rPr>
+          <w:rFonts w:ascii="標楷體" w:eastAsia="標楷體" w:hAnsi="標楷體" w:hint="eastAsia"/>
+          <w:b/>
+          <w:sz w:val="44"/>
+        </w:rPr>
+        <w:t>南分署</w:t>
       </w:r>
     </w:p>
     <w:p>
@@ -28,31 +38,13 @@
           <w:szCs w:val="120"/>
         </w:rPr>
       </w:pPr>
-      <w:bookmarkStart w:id="0" w:name="_GoBack"/>
       <w:r>
         <w:rPr>
           <w:rFonts w:ascii="Futura Medium" w:cs="Futura Medium" w:eastAsia="Kaiti TC" w:hAnsi="Futura Medium"/>
           <w:sz w:val="144"/>
           <w:szCs w:val="120"/>
         </w:rPr>
-        <w:t>01</w:t>
-      </w:r>
-    </w:p>
-    <w:bookmarkEnd w:id="0"/>
-    <w:p>
-      <w:pPr>
-        <w:jc w:val="center"/>
-        <w:rPr>
-          <w:rFonts w:ascii="標楷體" w:eastAsia="標楷體" w:hAnsi="標楷體"/>
-          <w:sz w:val="36"/>
-        </w:rPr>
-      </w:pPr>
-      <w:r>
-        <w:rPr>
-          <w:rFonts w:ascii="標楷體" w:eastAsia="標楷體" w:hAnsi="標楷體" w:hint="eastAsia"/>
-          <w:sz w:val="36"/>
-        </w:rPr>
-        <w:t>請至1號交通局櫃檯</w:t>
+        <w:t>03</w:t>
       </w:r>
     </w:p>
     <w:p>
@@ -60,21 +52,37 @@
         <w:jc w:val="center"/>
         <w:rPr>
           <w:rFonts w:ascii="標楷體" w:eastAsia="標楷體" w:hAnsi="標楷體"/>
-          <w:sz w:val="28"/>
+          <w:sz w:val="36"/>
         </w:rPr>
       </w:pPr>
       <w:r>
         <w:rPr>
           <w:rFonts w:ascii="標楷體" w:eastAsia="標楷體" w:hAnsi="標楷體" w:hint="eastAsia"/>
-          <w:sz w:val="28"/>
-        </w:rPr>
-        <w:t>如過號請重新取票</w:t>
+          <w:sz w:val="36"/>
+        </w:rPr>
+        <w:t>請至2號市稅櫃檯</w:t>
       </w:r>
     </w:p>
     <w:p>
       <w:pPr>
         <w:jc w:val="center"/>
         <w:rPr>
+          <w:rFonts w:ascii="標楷體" w:eastAsia="標楷體" w:hAnsi="標楷體"/>
+          <w:sz w:val="28"/>
+        </w:rPr>
+      </w:pPr>
+      <w:r>
+        <w:rPr>
+          <w:rFonts w:ascii="標楷體" w:eastAsia="標楷體" w:hAnsi="標楷體" w:hint="eastAsia"/>
+          <w:sz w:val="28"/>
+        </w:rPr>
+        <w:t>如過號請重新取票</w:t>
+      </w:r>
+    </w:p>
+    <w:p>
+      <w:pPr>
+        <w:jc w:val="center"/>
+        <w:rPr>
           <w:rFonts w:ascii="標楷體" w:cs="Futura Medium" w:eastAsia="標楷體" w:hAnsi="標楷體"/>
           <w:sz w:val="28"/>
           <w:szCs w:val="44"/>
@@ -102,7 +110,7 @@
           <w:sz w:val="28"/>
           <w:szCs w:val="44"/>
         </w:rPr>
-        <w:t>8</w:t>
+        <w:t>9</w:t>
       </w:r>
       <w:r>
         <w:rPr>
@@ -118,7 +126,7 @@
           <w:sz w:val="28"/>
           <w:szCs w:val="44"/>
         </w:rPr>
-        <w:t>25</w:t>
+        <w:t>4</w:t>
       </w:r>
       <w:r>
         <w:rPr>
@@ -134,7 +142,7 @@
           <w:sz w:val="28"/>
           <w:szCs w:val="44"/>
         </w:rPr>
-        <w:t>15:16:29</w:t>
+        <w:t>16:13:15</w:t>
       </w:r>
     </w:p>
     <w:sectPr>
@@ -148,7 +156,7 @@
 </file>
 
 <file path=word/endnotes.xml><?xml version="1.0" encoding="utf-8"?>
-<w:endnotes xmlns:wpc="http://schemas.microsoft.com/office/word/2010/wordprocessingCanvas" xmlns:cx="http://schemas.microsoft.com/office/drawing/2014/chartex" xmlns:mc="http://schemas.openxmlformats.org/markup-compatibility/2006" xmlns:o="urn:schemas-microsoft-com:office:office" xmlns:r="http://schemas.openxmlformats.org/officeDocument/2006/relationships" xmlns:m="http://schemas.openxmlformats.org/officeDocument/2006/math" xmlns:v="urn:schemas-microsoft-com:vml" xmlns:wp14="http://schemas.microsoft.com/office/word/2010/wordprocessingDrawing" xmlns:wp="http://schemas.openxmlformats.org/drawingml/2006/wordprocessingDrawing" xmlns:w10="urn:schemas-microsoft-com:office:word" xmlns:w="http://schemas.openxmlformats.org/wordprocessingml/2006/main" xmlns:w14="http://schemas.microsoft.com/office/word/2010/wordml" xmlns:w15="http://schemas.microsoft.com/office/word/2012/wordml" xmlns:w16se="http://schemas.microsoft.com/office/word/2015/wordml/symex" xmlns:wpg="http://schemas.microsoft.com/office/word/2010/wordprocessingGroup" xmlns:wpi="http://schemas.microsoft.com/office/word/2010/wordprocessingInk" xmlns:wne="http://schemas.microsoft.com/office/word/2006/wordml" xmlns:wps="http://schemas.microsoft.com/office/word/2010/wordprocessingShape" mc:Ignorable="w14 w15 w16se wp14">
+<w:endnotes xmlns:wpc="http://schemas.microsoft.com/office/word/2010/wordprocessingCanvas" xmlns:mo="http://schemas.microsoft.com/office/mac/office/2008/main" xmlns:mc="http://schemas.openxmlformats.org/markup-compatibility/2006" xmlns:mv="urn:schemas-microsoft-com:mac:vml" xmlns:o="urn:schemas-microsoft-com:office:office" xmlns:r="http://schemas.openxmlformats.org/officeDocument/2006/relationships" xmlns:m="http://schemas.openxmlformats.org/officeDocument/2006/math" xmlns:v="urn:schemas-microsoft-com:vml" xmlns:wp14="http://schemas.microsoft.com/office/word/2010/wordprocessingDrawing" xmlns:wp="http://schemas.openxmlformats.org/drawingml/2006/wordprocessingDrawing" xmlns:w10="urn:schemas-microsoft-com:office:word" xmlns:w="http://schemas.openxmlformats.org/wordprocessingml/2006/main" xmlns:w14="http://schemas.microsoft.com/office/word/2010/wordml" xmlns:w15="http://schemas.microsoft.com/office/word/2012/wordml" xmlns:wpg="http://schemas.microsoft.com/office/word/2010/wordprocessingGroup" xmlns:wpi="http://schemas.microsoft.com/office/word/2010/wordprocessingInk" xmlns:wne="http://schemas.microsoft.com/office/word/2006/wordml" xmlns:wps="http://schemas.microsoft.com/office/word/2010/wordprocessingShape" mc:Ignorable="w14 w15 wp14">
   <w:endnote w:type="separator" w:id="-1">
     <w:p>
       <w:r>
@@ -167,7 +175,7 @@
 </file>
 
 <file path=word/footnotes.xml><?xml version="1.0" encoding="utf-8"?>
-<w:footnotes xmlns:cx="http://schemas.microsoft.com/office/drawing/2014/chartex" xmlns:m="http://schemas.openxmlformats.org/officeDocument/2006/math" xmlns:mc="http://schemas.openxmlformats.org/markup-compatibility/2006" xmlns:o="urn:schemas-microsoft-com:office:office" xmlns:r="http://schemas.openxmlformats.org/officeDocument/2006/relationships" xmlns:v="urn:schemas-microsoft-com:vml" xmlns:w="http://schemas.openxmlformats.org/wordprocessingml/2006/main" xmlns:w10="urn:schemas-microsoft-com:office:word" xmlns:w14="http://schemas.microsoft.com/office/word/2010/wordml" xmlns:w15="http://schemas.microsoft.com/office/word/2012/wordml" xmlns:w16se="http://schemas.microsoft.com/office/word/2015/wordml/symex" xmlns:wne="http://schemas.microsoft.com/office/word/2006/wordml" xmlns:wp="http://schemas.openxmlformats.org/drawingml/2006/wordprocessingDrawing" xmlns:wp14="http://schemas.microsoft.com/office/word/2010/wordprocessingDrawing" xmlns:wpc="http://schemas.microsoft.com/office/word/2010/wordprocessingCanvas" xmlns:wpg="http://schemas.microsoft.com/office/word/2010/wordprocessingGroup" xmlns:wpi="http://schemas.microsoft.com/office/word/2010/wordprocessingInk" xmlns:wps="http://schemas.microsoft.com/office/word/2010/wordprocessingShape" mc:Ignorable="w14 w15 w16se wp14">
+<w:footnotes xmlns:m="http://schemas.openxmlformats.org/officeDocument/2006/math" xmlns:mc="http://schemas.openxmlformats.org/markup-compatibility/2006" xmlns:mo="http://schemas.microsoft.com/office/mac/office/2008/main" xmlns:mv="urn:schemas-microsoft-com:mac:vml" xmlns:o="urn:schemas-microsoft-com:office:office" xmlns:r="http://schemas.openxmlformats.org/officeDocument/2006/relationships" xmlns:v="urn:schemas-microsoft-com:vml" xmlns:w="http://schemas.openxmlformats.org/wordprocessingml/2006/main" xmlns:w10="urn:schemas-microsoft-com:office:word" xmlns:w14="http://schemas.microsoft.com/office/word/2010/wordml" xmlns:w15="http://schemas.microsoft.com/office/word/2012/wordml" xmlns:wne="http://schemas.microsoft.com/office/word/2006/wordml" xmlns:wp="http://schemas.openxmlformats.org/drawingml/2006/wordprocessingDrawing" xmlns:wp14="http://schemas.microsoft.com/office/word/2010/wordprocessingDrawing" xmlns:wpc="http://schemas.microsoft.com/office/word/2010/wordprocessingCanvas" xmlns:wpg="http://schemas.microsoft.com/office/word/2010/wordprocessingGroup" xmlns:wpi="http://schemas.microsoft.com/office/word/2010/wordprocessingInk" xmlns:wps="http://schemas.microsoft.com/office/word/2010/wordprocessingShape" mc:Ignorable="w14 w15 wp14">
   <w:footnote w:id="-1" w:type="separator">
     <w:p>
       <w:r>
@@ -186,7 +194,7 @@
 </file>
 
 <file path=word/styles.xml><?xml version="1.0" encoding="utf-8"?>
-<w:styles xmlns:mc="http://schemas.openxmlformats.org/markup-compatibility/2006" xmlns:r="http://schemas.openxmlformats.org/officeDocument/2006/relationships" xmlns:w="http://schemas.openxmlformats.org/wordprocessingml/2006/main" xmlns:w14="http://schemas.microsoft.com/office/word/2010/wordml" xmlns:w15="http://schemas.microsoft.com/office/word/2012/wordml" xmlns:w16se="http://schemas.microsoft.com/office/word/2015/wordml/symex" mc:Ignorable="w14 w15 w16se">
+<w:styles xmlns:mc="http://schemas.openxmlformats.org/markup-compatibility/2006" xmlns:r="http://schemas.openxmlformats.org/officeDocument/2006/relationships" xmlns:w="http://schemas.openxmlformats.org/wordprocessingml/2006/main" xmlns:w14="http://schemas.microsoft.com/office/word/2010/wordml" xmlns:w15="http://schemas.microsoft.com/office/word/2012/wordml" mc:Ignorable="w14 w15">
   <w:docDefaults>
     <w:rPrDefault>
       <w:rPr>
@@ -199,7 +207,7 @@
     </w:rPrDefault>
     <w:pPrDefault/>
   </w:docDefaults>
-  <w:latentStyles w:count="371" w:defLockedState="0" w:defQFormat="0" w:defSemiHidden="0" w:defUIPriority="99" w:defUnhideWhenUsed="0">
+  <w:latentStyles w:count="382" w:defLockedState="0" w:defQFormat="0" w:defSemiHidden="0" w:defUIPriority="99" w:defUnhideWhenUsed="0">
     <w:lsdException w:name="Normal" w:qFormat="1" w:uiPriority="0"/>
     <w:lsdException w:name="heading 1" w:qFormat="1" w:uiPriority="9"/>
     <w:lsdException w:name="heading 2" w:qFormat="1" w:semiHidden="1" w:uiPriority="9" w:unhideWhenUsed="1"/>
@@ -305,7 +313,6 @@
     <w:lsdException w:name="HTML Sample" w:semiHidden="1" w:unhideWhenUsed="1"/>
     <w:lsdException w:name="HTML Typewriter" w:semiHidden="1" w:unhideWhenUsed="1"/>
     <w:lsdException w:name="HTML Variable" w:semiHidden="1" w:unhideWhenUsed="1"/>
-    <w:lsdException w:name="Normal Table" w:semiHidden="1" w:unhideWhenUsed="1"/>
     <w:lsdException w:name="annotation subject" w:semiHidden="1" w:unhideWhenUsed="1"/>
     <w:lsdException w:name="No List" w:semiHidden="1" w:unhideWhenUsed="1"/>
     <w:lsdException w:name="Outline List 1" w:semiHidden="1" w:unhideWhenUsed="1"/>
@@ -351,11 +358,9 @@
     <w:lsdException w:name="Table Subtle 1" w:semiHidden="1" w:unhideWhenUsed="1"/>
     <w:lsdException w:name="Table Subtle 2" w:semiHidden="1" w:unhideWhenUsed="1"/>
     <w:lsdException w:name="Table Web 1" w:semiHidden="1" w:unhideWhenUsed="1"/>
-    <w:lsdException w:name="Table Web 2" w:semiHidden="1" w:unhideWhenUsed="1"/>
     <w:lsdException w:name="Table Web 3" w:semiHidden="1" w:unhideWhenUsed="1"/>
     <w:lsdException w:name="Balloon Text" w:semiHidden="1" w:unhideWhenUsed="1"/>
     <w:lsdException w:name="Table Grid" w:uiPriority="39"/>
-    <w:lsdException w:name="Table Theme" w:semiHidden="1" w:unhideWhenUsed="1"/>
     <w:lsdException w:name="Placeholder Text" w:semiHidden="1"/>
     <w:lsdException w:name="No Spacing" w:qFormat="1" w:uiPriority="1"/>
     <w:lsdException w:name="Light Shading" w:uiPriority="60"/>
@@ -571,6 +576,8 @@
     <w:lsdException w:name="List Table 5 Dark Accent 6" w:uiPriority="50"/>
     <w:lsdException w:name="List Table 6 Colorful Accent 6" w:uiPriority="51"/>
     <w:lsdException w:name="List Table 7 Colorful Accent 6" w:uiPriority="52"/>
+    <w:lsdException w:name="Mention" w:semiHidden="1" w:unhideWhenUsed="1"/>
+    <w:lsdException w:name="Smart Hyperlink" w:semiHidden="1" w:unhideWhenUsed="1"/>
   </w:latentStyles>
   <w:style w:default="1" w:styleId="a" w:type="paragraph">
     <w:name w:val="Normal"/>

</xml_diff>

<commit_message>
2017/09/21 fix UI and number plate template
</commit_message>
<xml_diff>
--- a/NumberPlate.docx
+++ b/NumberPlate.docx
@@ -5,24 +5,22 @@
     <w:p>
       <w:pPr>
         <w:rPr>
-          <w:rFonts w:ascii="標楷體" w:eastAsia="標楷體" w:hAnsi="標楷體"/>
+          <w:rFonts w:ascii="Kaiti TC" w:eastAsia="Kaiti TC" w:hAnsi="Kaiti TC"/>
           <w:b/>
           <w:sz w:val="44"/>
         </w:rPr>
       </w:pPr>
       <w:r>
         <w:rPr>
-          <w:rFonts w:ascii="標楷體" w:eastAsia="標楷體" w:hAnsi="標楷體" w:hint="eastAsia"/>
+          <w:rFonts w:ascii="Kaiti TC" w:eastAsia="Kaiti TC" w:hAnsi="Kaiti TC" w:hint="eastAsia"/>
           <w:b/>
           <w:sz w:val="44"/>
         </w:rPr>
         <w:t>行政執行署臺</w:t>
       </w:r>
-      <w:bookmarkStart w:id="0" w:name="_GoBack"/>
-      <w:bookmarkEnd w:id="0"/>
-      <w:r>
-        <w:rPr>
-          <w:rFonts w:ascii="標楷體" w:eastAsia="標楷體" w:hAnsi="標楷體" w:hint="eastAsia"/>
+      <w:r>
+        <w:rPr>
+          <w:rFonts w:ascii="Kaiti TC" w:eastAsia="Kaiti TC" w:hAnsi="Kaiti TC" w:hint="eastAsia"/>
           <w:b/>
           <w:sz w:val="44"/>
         </w:rPr>
@@ -33,121 +31,146 @@
       <w:pPr>
         <w:jc w:val="center"/>
         <w:rPr>
-          <w:rFonts w:ascii="Futura Medium" w:cs="Futura Medium" w:eastAsia="Kaiti TC" w:hAnsi="Futura Medium"/>
-          <w:sz w:val="144"/>
-          <w:szCs w:val="120"/>
+          <w:rFonts w:ascii="Kaiti TC" w:eastAsia="Kaiti TC" w:hAnsi="Kaiti TC"/>
         </w:rPr>
       </w:pPr>
       <w:r>
         <w:rPr>
-          <w:rFonts w:ascii="Futura Medium" w:cs="Futura Medium" w:eastAsia="Kaiti TC" w:hAnsi="Futura Medium"/>
-          <w:sz w:val="144"/>
-          <w:szCs w:val="120"/>
-        </w:rPr>
-        <w:t>01</w:t>
+          <w:rFonts w:ascii="Kaiti TC" w:eastAsia="Kaiti TC" w:hAnsi="Kaiti TC" w:hint="eastAsia"/>
+          <w:sz w:val="28"/>
+          <w:szCs w:val="40"/>
+        </w:rPr>
+        <w:t>請</w:t>
+      </w:r>
+      <w:r>
+        <w:rPr>
+          <w:rFonts w:ascii="Kaiti TC" w:eastAsia="Kaiti TC" w:hAnsi="Kaiti TC" w:hint="eastAsia"/>
+          <w:sz w:val="28"/>
+          <w:szCs w:val="40"/>
+        </w:rPr>
+        <w:t>看櫃台上方螢幕號碼，依序至櫃檯辦理，如過號請重新取票。</w:t>
       </w:r>
     </w:p>
     <w:p>
       <w:pPr>
         <w:jc w:val="center"/>
         <w:rPr>
-          <w:rFonts w:ascii="標楷體" w:eastAsia="標楷體" w:hAnsi="標楷體"/>
-          <w:sz w:val="36"/>
+          <w:rFonts w:ascii="Kaiti TC" w:cs="Futura Medium" w:eastAsia="Kaiti TC" w:hAnsi="Kaiti TC"/>
+          <w:b/>
+          <w:sz w:val="64"/>
+          <w:szCs w:val="64"/>
         </w:rPr>
       </w:pPr>
       <w:r>
         <w:rPr>
-          <w:rFonts w:ascii="標楷體" w:eastAsia="標楷體" w:hAnsi="標楷體" w:hint="eastAsia"/>
-          <w:sz w:val="36"/>
-        </w:rPr>
-        <w:t>請至2號市稅櫃檯</w:t>
+          <w:rFonts w:ascii="Kaiti TC" w:eastAsia="Kaiti TC" w:hAnsi="Kaiti TC" w:hint="eastAsia"/>
+          <w:b/>
+          <w:sz w:val="64"/>
+          <w:szCs w:val="64"/>
+        </w:rPr>
+        <w:t>3監理站</w:t>
+      </w:r>
+      <w:r>
+        <w:rPr>
+          <w:rFonts w:ascii="Kaiti TC" w:cs="Futura Medium" w:eastAsia="Kaiti TC" w:hAnsi="Kaiti TC"/>
+          <w:b/>
+          <w:sz w:val="64"/>
+          <w:szCs w:val="64"/>
+        </w:rPr>
+        <w:t>09</w:t>
+      </w:r>
+      <w:r>
+        <w:rPr>
+          <w:rFonts w:ascii="Kaiti TC" w:cs="Futura Medium" w:eastAsia="Kaiti TC" w:hAnsi="Kaiti TC" w:hint="eastAsia"/>
+          <w:b/>
+          <w:sz w:val="64"/>
+          <w:szCs w:val="64"/>
+        </w:rPr>
+        <w:t>號</w:t>
       </w:r>
     </w:p>
     <w:p>
       <w:pPr>
         <w:jc w:val="center"/>
         <w:rPr>
-          <w:rFonts w:ascii="標楷體" w:eastAsia="標楷體" w:hAnsi="標楷體"/>
-          <w:sz w:val="28"/>
+          <w:rFonts w:ascii="Kaiti TC" w:cs="Futura Medium" w:eastAsia="Kaiti TC" w:hAnsi="Kaiti TC"/>
+          <w:b/>
+          <w:sz w:val="36"/>
+          <w:szCs w:val="36"/>
         </w:rPr>
       </w:pPr>
-      <w:r>
-        <w:rPr>
-          <w:rFonts w:ascii="標楷體" w:eastAsia="標楷體" w:hAnsi="標楷體" w:hint="eastAsia"/>
-          <w:sz w:val="28"/>
-        </w:rPr>
-        <w:t>如過號請重新取票</w:t>
-      </w:r>
+      <w:bookmarkStart w:id="0" w:name="_GoBack"/>
+      <w:bookmarkEnd w:id="0"/>
     </w:p>
     <w:p>
       <w:pPr>
         <w:jc w:val="center"/>
         <w:rPr>
-          <w:rFonts w:ascii="標楷體" w:cs="Futura Medium" w:eastAsia="標楷體" w:hAnsi="標楷體"/>
-          <w:sz w:val="28"/>
+          <w:rFonts w:ascii="Kaiti TC" w:cs="Futura Medium" w:eastAsia="Kaiti TC" w:hAnsi="Kaiti TC"/>
+          <w:sz w:val="32"/>
           <w:szCs w:val="44"/>
         </w:rPr>
       </w:pPr>
       <w:r>
         <w:rPr>
-          <w:rFonts w:ascii="標楷體" w:cs="Futura Medium" w:eastAsia="標楷體" w:hAnsi="標楷體"/>
-          <w:sz w:val="28"/>
+          <w:rFonts w:ascii="Kaiti TC" w:cs="Futura Medium" w:eastAsia="Kaiti TC" w:hAnsi="Kaiti TC"/>
+          <w:sz w:val="32"/>
           <w:szCs w:val="44"/>
         </w:rPr>
         <w:t>2017</w:t>
       </w:r>
       <w:r>
         <w:rPr>
-          <w:rFonts w:ascii="標楷體" w:cs="微軟正黑體" w:eastAsia="標楷體" w:hAnsi="標楷體" w:hint="eastAsia"/>
-          <w:sz w:val="28"/>
+          <w:rFonts w:ascii="Kaiti TC" w:cs="微軟正黑體" w:eastAsia="Kaiti TC" w:hAnsi="Kaiti TC" w:hint="eastAsia"/>
+          <w:sz w:val="32"/>
           <w:szCs w:val="44"/>
         </w:rPr>
         <w:t>年</w:t>
       </w:r>
       <w:r>
         <w:rPr>
-          <w:rFonts w:ascii="標楷體" w:cs="Futura Medium" w:eastAsia="標楷體" w:hAnsi="標楷體"/>
-          <w:sz w:val="28"/>
+          <w:rFonts w:ascii="Kaiti TC" w:cs="Futura Medium" w:eastAsia="Kaiti TC" w:hAnsi="Kaiti TC"/>
+          <w:sz w:val="32"/>
           <w:szCs w:val="44"/>
         </w:rPr>
         <w:t>9</w:t>
       </w:r>
       <w:r>
         <w:rPr>
-          <w:rFonts w:ascii="標楷體" w:cs="微軟正黑體" w:eastAsia="標楷體" w:hAnsi="標楷體" w:hint="eastAsia"/>
-          <w:sz w:val="28"/>
+          <w:rFonts w:ascii="Kaiti TC" w:cs="微軟正黑體" w:eastAsia="Kaiti TC" w:hAnsi="Kaiti TC" w:hint="eastAsia"/>
+          <w:sz w:val="32"/>
           <w:szCs w:val="44"/>
         </w:rPr>
         <w:t>月</w:t>
       </w:r>
       <w:r>
         <w:rPr>
-          <w:rFonts w:ascii="標楷體" w:cs="Futura Medium" w:eastAsia="標楷體" w:hAnsi="標楷體"/>
-          <w:sz w:val="28"/>
+          <w:rFonts w:ascii="Kaiti TC" w:cs="Futura Medium" w:eastAsia="Kaiti TC" w:hAnsi="Kaiti TC"/>
+          <w:sz w:val="32"/>
           <w:szCs w:val="44"/>
         </w:rPr>
-        <w:t>20</w:t>
-      </w:r>
-      <w:r>
-        <w:rPr>
-          <w:rFonts w:ascii="標楷體" w:cs="微軟正黑體" w:eastAsia="標楷體" w:hAnsi="標楷體" w:hint="eastAsia"/>
-          <w:sz w:val="28"/>
+        <w:t>21</w:t>
+      </w:r>
+      <w:r>
+        <w:rPr>
+          <w:rFonts w:ascii="Kaiti TC" w:cs="微軟正黑體" w:eastAsia="Kaiti TC" w:hAnsi="Kaiti TC" w:hint="eastAsia"/>
+          <w:sz w:val="32"/>
           <w:szCs w:val="44"/>
         </w:rPr>
         <w:t>日</w:t>
       </w:r>
       <w:r>
         <w:rPr>
-          <w:rFonts w:ascii="標楷體" w:cs="Futura Medium" w:eastAsia="標楷體" w:hAnsi="標楷體"/>
-          <w:sz w:val="28"/>
+          <w:rFonts w:ascii="Kaiti TC" w:cs="Futura Medium" w:eastAsia="Kaiti TC" w:hAnsi="Kaiti TC"/>
+          <w:sz w:val="32"/>
           <w:szCs w:val="44"/>
         </w:rPr>
-        <w:t>11:50:57</w:t>
+        <w:t>15:20:56</w:t>
       </w:r>
     </w:p>
     <w:sectPr>
       <w:pgSz w:code="119" w:h="5670" w:w="4536"/>
-      <w:pgMar w:bottom="284" w:footer="992" w:gutter="0" w:header="851" w:left="284" w:right="284" w:top="284"/>
+      <w:pgMar w:bottom="0" w:footer="992" w:gutter="0" w:header="851" w:left="284" w:right="284" w:top="0"/>
       <w:cols w:space="425"/>
       <w:docGrid w:linePitch="360" w:type="lines"/>
     </w:sectPr>
@@ -313,6 +336,7 @@
     <w:lsdException w:name="HTML Sample" w:semiHidden="1" w:unhideWhenUsed="1"/>
     <w:lsdException w:name="HTML Typewriter" w:semiHidden="1" w:unhideWhenUsed="1"/>
     <w:lsdException w:name="HTML Variable" w:semiHidden="1" w:unhideWhenUsed="1"/>
+    <w:lsdException w:name="Normal Table" w:semiHidden="1" w:unhideWhenUsed="1"/>
     <w:lsdException w:name="annotation subject" w:semiHidden="1" w:unhideWhenUsed="1"/>
     <w:lsdException w:name="No List" w:semiHidden="1" w:unhideWhenUsed="1"/>
     <w:lsdException w:name="Outline List 1" w:semiHidden="1" w:unhideWhenUsed="1"/>
@@ -358,9 +382,11 @@
     <w:lsdException w:name="Table Subtle 1" w:semiHidden="1" w:unhideWhenUsed="1"/>
     <w:lsdException w:name="Table Subtle 2" w:semiHidden="1" w:unhideWhenUsed="1"/>
     <w:lsdException w:name="Table Web 1" w:semiHidden="1" w:unhideWhenUsed="1"/>
+    <w:lsdException w:name="Table Web 2" w:semiHidden="1" w:unhideWhenUsed="1"/>
     <w:lsdException w:name="Table Web 3" w:semiHidden="1" w:unhideWhenUsed="1"/>
     <w:lsdException w:name="Balloon Text" w:semiHidden="1" w:unhideWhenUsed="1"/>
     <w:lsdException w:name="Table Grid" w:uiPriority="39"/>
+    <w:lsdException w:name="Table Theme" w:semiHidden="1" w:unhideWhenUsed="1"/>
     <w:lsdException w:name="Placeholder Text" w:semiHidden="1"/>
     <w:lsdException w:name="No Spacing" w:qFormat="1" w:uiPriority="1"/>
     <w:lsdException w:name="Light Shading" w:uiPriority="60"/>

</xml_diff>

<commit_message>
2017/09/21 fix UI number plate template
</commit_message>
<xml_diff>
--- a/NumberPlate.docx
+++ b/NumberPlate.docx
@@ -53,37 +53,219 @@
     </w:p>
     <w:p>
       <w:pPr>
-        <w:jc w:val="center"/>
+        <w:spacing w:line="0" w:lineRule="atLeast"/>
+        <w:rPr>
+          <w:rFonts w:ascii="Kaiti TC" w:eastAsia="Kaiti TC" w:hAnsi="Kaiti TC"/>
+          <w:color w:themeColor="text1" w:val="000000"/>
+          <w:sz w:val="48"/>
+          <w:szCs w:val="64"/>
+        </w:rPr>
+      </w:pPr>
+      <w:r>
+        <w:rPr>
+          <w:rFonts w:ascii="Kaiti TC" w:eastAsia="Kaiti TC" w:hAnsi="Kaiti TC" w:hint="eastAsia"/>
+          <w:b/>
+          <w:noProof/>
+          <w:sz w:val="48"/>
+          <w:szCs w:val="64"/>
+        </w:rPr>
+        <mc:AlternateContent>
+          <mc:Choice Requires="wps">
+            <w:drawing>
+              <wp:anchor allowOverlap="1" behindDoc="1" distB="0" distL="114300" distR="114300" distT="0" layoutInCell="1" locked="0" relativeHeight="251659264" simplePos="0" wp14:anchorId="1F91509E" wp14:editId="0764F74E">
+                <wp:simplePos x="0" y="0"/>
+                <wp:positionH relativeFrom="column">
+                  <wp:posOffset>28835</wp:posOffset>
+                </wp:positionH>
+                <wp:positionV relativeFrom="page">
+                  <wp:posOffset>1669526</wp:posOffset>
+                </wp:positionV>
+                <wp:extent cx="459479" cy="458993"/>
+                <wp:effectExtent b="24130" l="0" r="23495" t="0"/>
+                <wp:wrapNone/>
+                <wp:docPr id="1" name="橢圓 1"/>
+                <wp:cNvGraphicFramePr/>
+                <a:graphic xmlns:a="http://schemas.openxmlformats.org/drawingml/2006/main">
+                  <a:graphicData uri="http://schemas.microsoft.com/office/word/2010/wordprocessingShape">
+                    <wps:wsp>
+                      <wps:cNvSpPr/>
+                      <wps:spPr>
+                        <a:xfrm>
+                          <a:off x="0" y="0"/>
+                          <a:ext cx="459479" cy="458993"/>
+                        </a:xfrm>
+                        <a:prstGeom prst="ellipse">
+                          <a:avLst/>
+                        </a:prstGeom>
+                        <a:solidFill>
+                          <a:schemeClr val="bg1"/>
+                        </a:solidFill>
+                        <a:ln w="28575">
+                          <a:solidFill>
+                            <a:schemeClr val="tx1"/>
+                          </a:solidFill>
+                        </a:ln>
+                      </wps:spPr>
+                      <wps:style>
+                        <a:lnRef idx="2">
+                          <a:schemeClr val="accent1">
+                            <a:shade val="50000"/>
+                          </a:schemeClr>
+                        </a:lnRef>
+                        <a:fillRef idx="1">
+                          <a:schemeClr val="accent1"/>
+                        </a:fillRef>
+                        <a:effectRef idx="0">
+                          <a:schemeClr val="accent1"/>
+                        </a:effectRef>
+                        <a:fontRef idx="minor">
+                          <a:schemeClr val="lt1"/>
+                        </a:fontRef>
+                      </wps:style>
+                      <wps:txbx>
+                        <w:txbxContent>
+                          <w:p>
+                            <w:pPr>
+                              <w:spacing w:line="0" w:lineRule="atLeast"/>
+                              <w:jc w:val="center"/>
+                              <w:rPr>
+                                <w:rFonts w:asciiTheme="majorHAnsi" w:hAnsiTheme="majorHAnsi"/>
+                                <w:color w:themeColor="text1" w:val="000000"/>
+                                <w:sz w:val="44"/>
+                                <w:szCs w:val="44"/>
+                              </w:rPr>
+                            </w:pPr>
+                          </w:p>
+                        </w:txbxContent>
+                      </wps:txbx>
+                      <wps:bodyPr anchor="ctr" anchorCtr="0" bIns="0" compatLnSpc="1" forceAA="0" fromWordArt="0" horzOverflow="overflow" lIns="0" numCol="1" rIns="0" rot="0" rtlCol="0" spcCol="0" spcFirstLastPara="0" tIns="0" vert="horz" vertOverflow="overflow" wrap="square">
+                        <a:prstTxWarp prst="textNoShape">
+                          <a:avLst/>
+                        </a:prstTxWarp>
+                        <a:noAutofit/>
+                      </wps:bodyPr>
+                    </wps:wsp>
+                  </a:graphicData>
+                </a:graphic>
+                <wp14:sizeRelH relativeFrom="margin">
+                  <wp14:pctWidth>0</wp14:pctWidth>
+                </wp14:sizeRelH>
+                <wp14:sizeRelV relativeFrom="margin">
+                  <wp14:pctHeight>0</wp14:pctHeight>
+                </wp14:sizeRelV>
+              </wp:anchor>
+            </w:drawing>
+          </mc:Choice>
+          <mc:Fallback>
+            <w:pict>
+              <v:oval fillcolor="white [3212]" id="橢圓 1" o:gfxdata="UEsDBBQABgAIAAAAIQDkmcPA+wAAAOEBAAATAAAAW0NvbnRlbnRfVHlwZXNdLnhtbJSRQU7DMBBF 90jcwfIWJQ5dIISSdEHaJSBUDjCyJ4nVZGx53NDeHictG4SKWNrj9//TuFwfx0FMGNg6quR9XkiB pJ2x1FXyY7fNHqXgCGRgcISVPCHLdX17U+5OHlkkmriSfYz+SSnWPY7AufNIadK6MEJMx9ApD3oP HapVUTwo7SgixSzOGbIuG2zhMESxOabrs0nCpXg+v5urKgneD1ZDTKJqnqpfuYADXwEnMj/ssotZ nsglnHvr+e7S8JpWE6xB8QYhvsCYPJQJrHDlGqfz65Zz2ciZa1urMW8Cbxbqr2zjPing9N/wJmHv OH2nq+WD6i8AAAD//wMAUEsDBBQABgAIAAAAIQAjsmrh1wAAAJQBAAALAAAAX3JlbHMvLnJlbHOk kMFqwzAMhu+DvYPRfXGawxijTi+j0GvpHsDYimMaW0Yy2fr28w6DZfS2o36h7xP//vCZFrUiS6Rs YNf1oDA78jEHA++X49MLKKk2e7tQRgM3FDiMjw/7My62tiOZYxHVKFkMzLWWV63FzZisdFQwt81E nGxtIwddrLvagHro+2fNvxkwbpjq5A3wye9AXW6lmf+wU3RMQlPtHCVN0xTdPaoObMsc3ZFtwjdy jWY5YDXgWTQO1LKu/Qj6vn74p97TRz7jutV+h4zrj1dvuhy/AAAA//8DAFBLAwQUAAYACAAAACEA WHulqaQCAACwBQAADgAAAGRycy9lMm9Eb2MueG1srFTNbhMxEL4j8Q6W73ST0NAm6qaKWhUhVW1F i3p2vHbWktdjbCe74TW4cuqNB4PnYOz9CaURB8QevGPPzOeZzzNzdt5UmmyF8wpMTsdHI0qE4VAo s87pp4erN6eU+MBMwTQYkdOd8PR88frVWW3nYgIl6EI4giDGz2ub0zIEO88yz0tRMX8EVhhUSnAV C7h166xwrEb0SmeT0ehdVoMrrAMuvMfTy1ZJFwlfSsHDrZReBKJzirGFtLq0ruKaLc7YfO2YLRXv wmD/EEXFlMFLB6hLFhjZOPUCqlLcgQcZjjhUGUipuEg5YDbj0R/Z3JfMipQLkuPtQJP/f7D8Znvn iCrw7SgxrMIn+vn96ce3r2Qcuamtn6PJvb1z3c6jGBNtpKviH1MgTeJzN/ApmkA4Hh5PZ8cnM0o4 qo6np7PZ24iZ7Z2t8+G9gIpEIadCa2V9zJjN2fbah9a6t4rHHrQqrpTWaROrRFxoR7YM33e1TjEj /jMrbUid08np9GSakJ8pU6HtIUJzAAIBtcG4Ixlt+kkKOy1iFNp8FBIpxIQn7QXPw2KcCxPGrapk hWijnY7w6/gYokjsJMCILDHPAbsDOIzdEtXZR1eRan9wHv0tsNZ58Eg3gwmDc6UMuEMAGrPqbm7t e5JaaiJLoVk1aBLFFRQ7rDUHbRN6y68UPvs18+GOOew67E+cJOEWF6kB3ww6iZIS3JdD59EemwG1 lNTYxTn1nzfMCUr0B4NtElu+F1wvrHrBbKoLwMLB0sdokogOLuhelA6qRxwwy3gLqpjheFdOeXD9 5iK00wRHFBfLZTLD1rYsXJt7yyN4JDTW8EPzyJztaj1gk9xA3+Ev6r21jZ4GlpsAUqVm2PPYUY1j IdVMN8Li3Pl9n6z2g3bxCwAA//8DAFBLAwQUAAYACAAAACEAj7iex94AAAAIAQAADwAAAGRycy9k b3ducmV2LnhtbEyPwU7DMBBE70j8g7VI3KiTtA0lxKkKAnotbSU4uvGSRNjrKHbb9O9ZTnAarWY0 87Zcjs6KEw6h86QgnSQgkGpvOmoU7HevdwsQIWoy2npCBRcMsKyur0pdGH+mdzxtYyO4hEKhFbQx 9oWUoW7R6TDxPRJ7X35wOvI5NNIM+szlzsosSXLpdEe80Ooen1usv7dHp2BtNquP8IJ5+uY2iydb zy4u/VTq9mZcPYKIOMa/MPziMzpUzHTwRzJBWAWzOQcVZHn2AIL9+5z1oGA6nWcgq1L+f6D6AQAA //8DAFBLAQItABQABgAIAAAAIQDkmcPA+wAAAOEBAAATAAAAAAAAAAAAAAAAAAAAAABbQ29udGVu dF9UeXBlc10ueG1sUEsBAi0AFAAGAAgAAAAhACOyauHXAAAAlAEAAAsAAAAAAAAAAAAAAAAALAEA AF9yZWxzLy5yZWxzUEsBAi0AFAAGAAgAAAAhAFh7pamkAgAAsAUAAA4AAAAAAAAAAAAAAAAALAIA AGRycy9lMm9Eb2MueG1sUEsBAi0AFAAGAAgAAAAhAI+4nsfeAAAACAEAAA8AAAAAAAAAAAAAAAAA /AQAAGRycy9kb3ducmV2LnhtbFBLBQYAAAAABAAEAPMAAAAHBgAAAAA= " o:spid="_x0000_s1026" strokecolor="black [3213]" strokeweight="2.25pt" style="position:absolute;margin-left:2.25pt;margin-top:131.45pt;width:36.2pt;height:36.15pt;z-index:-251657216;visibility:visible;mso-wrap-style:square;mso-width-percent:0;mso-height-percent:0;mso-wrap-distance-left:9pt;mso-wrap-distance-top:0;mso-wrap-distance-right:9pt;mso-wrap-distance-bottom:0;mso-position-horizontal:absolute;mso-position-horizontal-relative:text;mso-position-vertical:absolute;mso-position-vertical-relative:page;mso-width-percent:0;mso-height-percent:0;mso-width-relative:margin;mso-height-relative:margin;v-text-anchor:middle" w14:anchorId="1F91509E">
+                <v:stroke joinstyle="miter"/>
+                <v:textbox inset="0,0,0,0">
+                  <w:txbxContent>
+                    <w:p>
+                      <w:pPr>
+                        <w:spacing w:line="0" w:lineRule="atLeast"/>
+                        <w:jc w:val="center"/>
+                        <w:rPr>
+                          <w:rFonts w:asciiTheme="majorHAnsi" w:hAnsiTheme="majorHAnsi"/>
+                          <w:color w:themeColor="text1" w:val="000000"/>
+                          <w:sz w:val="44"/>
+                          <w:szCs w:val="44"/>
+                        </w:rPr>
+                      </w:pPr>
+                    </w:p>
+                  </w:txbxContent>
+                </v:textbox>
+                <w10:wrap anchory="page"/>
+              </v:oval>
+            </w:pict>
+          </mc:Fallback>
+        </mc:AlternateContent>
+      </w:r>
+      <w:r>
+        <w:rPr>
+          <w:rFonts w:ascii="Kaiti TC" w:eastAsia="Kaiti TC" w:hAnsi="Kaiti TC"/>
+          <w:b/>
+          <w:color w:themeColor="text1" w:val="000000"/>
+          <w:sz w:val="48"/>
+          <w:szCs w:val="64"/>
+          <w14:shadow w14:algn="ctr" w14:blurRad="50800" w14:dir="5400000" w14:dist="50800" w14:kx="0" w14:ky="0" w14:sx="1000" w14:sy="1000">
+            <w14:srgbClr w14:val="000000">
+              <w14:alpha w14:val="56870"/>
+            </w14:srgbClr>
+          </w14:shadow>
+        </w:rPr>
+        <w:t xml:space="preserve"> </w:t>
+      </w:r>
+      <w:r>
+        <w:rPr>
+          <w:rFonts w:ascii="Kaiti TC" w:eastAsia="Kaiti TC" w:hAnsi="Kaiti TC"/>
+          <w:b/>
+          <w:color w:themeColor="text1" w:val="000000"/>
+          <w:sz w:val="48"/>
+          <w:szCs w:val="64"/>
+          <w14:shadow w14:algn="ctr" w14:blurRad="50800" w14:dir="5400000" w14:dist="50800" w14:kx="0" w14:ky="0" w14:sx="1000" w14:sy="1000">
+            <w14:srgbClr w14:val="000000">
+              <w14:alpha w14:val="56870"/>
+            </w14:srgbClr>
+          </w14:shadow>
+        </w:rPr>
+        <w:t>2</w:t>
+      </w:r>
+      <w:r>
+        <w:rPr>
+          <w:rFonts w:ascii="Kaiti TC" w:eastAsia="Kaiti TC" w:hAnsi="Kaiti TC"/>
+          <w:b/>
+          <w:color w:themeColor="text1" w:val="000000"/>
+          <w:sz w:val="48"/>
+          <w:szCs w:val="64"/>
+        </w:rPr>
+        <w:t/>
+      </w:r>
+      <w:r>
+        <w:rPr>
+          <w:rFonts w:ascii="Kaiti TC" w:eastAsia="Kaiti TC" w:hAnsi="Kaiti TC"/>
+          <w:b/>
+          <w:color w:themeColor="text1" w:val="000000"/>
+          <w:szCs w:val="24"/>
+        </w:rPr>
+        <w:t xml:space="preserve"> </w:t>
+      </w:r>
+      <w:bookmarkStart w:id="0" w:name="_GoBack"/>
+      <w:bookmarkEnd w:id="0"/>
+      <w:r>
+        <w:rPr>
+          <w:rFonts w:ascii="Kaiti TC" w:eastAsia="Kaiti TC" w:hAnsi="Kaiti TC"/>
+          <w:b/>
+          <w:color w:themeColor="text1" w:val="000000"/>
+          <w:sz w:val="48"/>
+          <w:szCs w:val="64"/>
+        </w:rPr>
+        <w:t xml:space="preserve"> </w:t>
+      </w:r>
+      <w:r>
+        <w:rPr>
+          <w:rFonts w:ascii="Kaiti TC" w:eastAsia="Kaiti TC" w:hAnsi="Kaiti TC" w:hint="eastAsia"/>
+          <w:b/>
+          <w:sz w:val="48"/>
+          <w:szCs w:val="64"/>
+        </w:rPr>
+        <w:t>市稅</w:t>
+      </w:r>
+      <w:r>
         <w:rPr>
           <w:rFonts w:ascii="Kaiti TC" w:cs="Futura Medium" w:eastAsia="Kaiti TC" w:hAnsi="Kaiti TC"/>
           <w:b/>
-          <w:sz w:val="64"/>
+          <w:sz w:val="48"/>
           <w:szCs w:val="64"/>
         </w:rPr>
-      </w:pPr>
-      <w:r>
-        <w:rPr>
-          <w:rFonts w:ascii="Kaiti TC" w:eastAsia="Kaiti TC" w:hAnsi="Kaiti TC" w:hint="eastAsia"/>
-          <w:b/>
-          <w:sz w:val="64"/>
-          <w:szCs w:val="64"/>
-        </w:rPr>
-        <w:t>3監理站</w:t>
-      </w:r>
-      <w:r>
-        <w:rPr>
-          <w:rFonts w:ascii="Kaiti TC" w:cs="Futura Medium" w:eastAsia="Kaiti TC" w:hAnsi="Kaiti TC"/>
-          <w:b/>
-          <w:sz w:val="64"/>
-          <w:szCs w:val="64"/>
-        </w:rPr>
-        <w:t>09</w:t>
+        <w:t>08</w:t>
       </w:r>
       <w:r>
         <w:rPr>
           <w:rFonts w:ascii="Kaiti TC" w:cs="Futura Medium" w:eastAsia="Kaiti TC" w:hAnsi="Kaiti TC" w:hint="eastAsia"/>
           <w:b/>
-          <w:sz w:val="64"/>
+          <w:sz w:val="48"/>
           <w:szCs w:val="64"/>
         </w:rPr>
         <w:t>號</w:t>
@@ -99,8 +281,6 @@
           <w:szCs w:val="36"/>
         </w:rPr>
       </w:pPr>
-      <w:bookmarkStart w:id="0" w:name="_GoBack"/>
-      <w:bookmarkEnd w:id="0"/>
     </w:p>
     <w:p>
       <w:pPr>
@@ -149,7 +329,7 @@
           <w:sz w:val="32"/>
           <w:szCs w:val="44"/>
         </w:rPr>
-        <w:t>21</w:t>
+        <w:t>25</w:t>
       </w:r>
       <w:r>
         <w:rPr>
@@ -165,7 +345,7 @@
           <w:sz w:val="32"/>
           <w:szCs w:val="44"/>
         </w:rPr>
-        <w:t>15:20:56</w:t>
+        <w:t>10:26:54</w:t>
       </w:r>
     </w:p>
     <w:sectPr>
@@ -705,7 +885,7 @@
 <file path=word/theme/theme1.xml><?xml version="1.0" encoding="utf-8"?>
 <a:theme xmlns:a="http://schemas.openxmlformats.org/drawingml/2006/main" name="Office 佈景主題">
   <a:themeElements>
-    <a:clrScheme name="Office">
+    <a:clrScheme name="Office 2007-2010">
       <a:dk1>
         <a:sysClr val="windowText" lastClr="000000"/>
       </a:dk1>
@@ -713,34 +893,34 @@
         <a:sysClr val="window" lastClr="FFFFFF"/>
       </a:lt1>
       <a:dk2>
-        <a:srgbClr val="44546A"/>
+        <a:srgbClr val="1F497D"/>
       </a:dk2>
       <a:lt2>
-        <a:srgbClr val="E7E6E6"/>
+        <a:srgbClr val="EEECE1"/>
       </a:lt2>
       <a:accent1>
-        <a:srgbClr val="5B9BD5"/>
+        <a:srgbClr val="4F81BD"/>
       </a:accent1>
       <a:accent2>
-        <a:srgbClr val="ED7D31"/>
+        <a:srgbClr val="C0504D"/>
       </a:accent2>
       <a:accent3>
-        <a:srgbClr val="A5A5A5"/>
+        <a:srgbClr val="9BBB59"/>
       </a:accent3>
       <a:accent4>
-        <a:srgbClr val="FFC000"/>
+        <a:srgbClr val="8064A2"/>
       </a:accent4>
       <a:accent5>
-        <a:srgbClr val="4472C4"/>
+        <a:srgbClr val="4BACC6"/>
       </a:accent5>
       <a:accent6>
-        <a:srgbClr val="70AD47"/>
+        <a:srgbClr val="F79646"/>
       </a:accent6>
       <a:hlink>
-        <a:srgbClr val="0563C1"/>
+        <a:srgbClr val="0000FF"/>
       </a:hlink>
       <a:folHlink>
-        <a:srgbClr val="954F72"/>
+        <a:srgbClr val="800080"/>
       </a:folHlink>
     </a:clrScheme>
     <a:fontScheme name="Office">

</xml_diff>